<commit_message>
Actuaalizacion Matriz de Trazabilidad.docx
</commit_message>
<xml_diff>
--- a/Proyecto final/SprintsDevelopment/Matriz de Trazabilidad.docx
+++ b/Proyecto final/SprintsDevelopment/Matriz de Trazabilidad.docx
@@ -14,6 +14,12 @@
           <w:lang w:val="es-ES"/>
         </w:rPr>
         <w:t>Matriz de Trazabilidad</w:t>
+      </w:r>
+      <w:r>
+        <w:rPr>
+          <w:lang w:val="es-ES"/>
+        </w:rPr>
+        <w:t xml:space="preserve"> de Requerimientos</w:t>
       </w:r>
     </w:p>
     <w:tbl>
@@ -3115,10 +3121,7 @@
               <w:jc w:val="center"/>
             </w:pPr>
             <w:r>
-              <w:t>T-03001-00</w:t>
-            </w:r>
-            <w:r>
-              <w:t>4</w:t>
+              <w:t>T-03001-004</w:t>
             </w:r>
           </w:p>
         </w:tc>
@@ -3552,10 +3555,7 @@
               <w:jc w:val="center"/>
             </w:pPr>
             <w:r>
-              <w:t>T-03001-00</w:t>
-            </w:r>
-            <w:r>
-              <w:t>6</w:t>
+              <w:t>T-03001-006</w:t>
             </w:r>
           </w:p>
         </w:tc>
@@ -3594,10 +3594,7 @@
               <w:jc w:val="center"/>
             </w:pPr>
             <w:r>
-              <w:t>OMKT</w:t>
-            </w:r>
-            <w:r>
-              <w:t>DB</w:t>
+              <w:t>OMKTDB</w:t>
             </w:r>
           </w:p>
         </w:tc>
@@ -3680,6 +3677,9 @@
               <w:t>\</w:t>
             </w:r>
             <w:r>
+              <w:rPr>
+                <w:lang w:val="en-US"/>
+              </w:rPr>
               <w:t xml:space="preserve"> </w:t>
             </w:r>
             <w:r>

</xml_diff>

<commit_message>
Actualizacion Matriz de Trazabilidad.docx y ReporteKinectVsCamaraWeb.docx
</commit_message>
<xml_diff>
--- a/Proyecto final/SprintsDevelopment/Matriz de Trazabilidad.docx
+++ b/Proyecto final/SprintsDevelopment/Matriz de Trazabilidad.docx
@@ -2,6 +2,272 @@
 <file path=word/document.xml><?xml version="1.0" encoding="utf-8"?>
 <w:document xmlns:ve="http://schemas.openxmlformats.org/markup-compatibility/2006" xmlns:o="urn:schemas-microsoft-com:office:office" xmlns:r="http://schemas.openxmlformats.org/officeDocument/2006/relationships" xmlns:m="http://schemas.openxmlformats.org/officeDocument/2006/math" xmlns:v="urn:schemas-microsoft-com:vml" xmlns:wp="http://schemas.openxmlformats.org/drawingml/2006/wordprocessingDrawing" xmlns:w10="urn:schemas-microsoft-com:office:word" xmlns:w="http://schemas.openxmlformats.org/wordprocessingml/2006/main" xmlns:wne="http://schemas.microsoft.com/office/word/2006/wordml">
   <w:body>
+    <w:p>
+      <w:r>
+        <w:rPr>
+          <w:noProof/>
+          <w:lang w:eastAsia="es-AR"/>
+        </w:rPr>
+        <w:pict>
+          <v:group id="_x0000_s1026" style="position:absolute;margin-left:0;margin-top:0;width:611.8pt;height:649.85pt;z-index:251660288;mso-position-horizontal:center;mso-position-horizontal-relative:page;mso-position-vertical:center;mso-position-vertical-relative:margin" coordorigin=",1440" coordsize="12239,12960" o:allowincell="f">
+            <v:group id="_x0000_s1027" style="position:absolute;top:9661;width:12239;height:4739;mso-position-horizontal:center;mso-position-horizontal-relative:margin;mso-position-vertical:bottom;mso-position-vertical-relative:margin" coordorigin="-6,3399" coordsize="12197,4253">
+              <v:group id="_x0000_s1028" style="position:absolute;left:-6;top:3717;width:12189;height:3550" coordorigin="18,7468" coordsize="12189,3550">
+                <v:shape id="_x0000_s1029" style="position:absolute;left:18;top:7837;width:7132;height:2863" coordsize="7132,2863" path="m,l17,2863,7132,2578r,-2378l,xe" fillcolor="#a7bfde" stroked="f">
+                  <v:fill opacity=".5"/>
+                  <v:path arrowok="t"/>
+                </v:shape>
+                <v:shape id="_x0000_s1030" style="position:absolute;left:7150;top:7468;width:3466;height:3550" coordsize="3466,3550" path="m,569l,2930r3466,620l3466,,,569xe" fillcolor="#d3dfee" stroked="f">
+                  <v:fill opacity=".5"/>
+                  <v:path arrowok="t"/>
+                </v:shape>
+                <v:shape id="_x0000_s1031" style="position:absolute;left:10616;top:7468;width:1591;height:3550" coordsize="1591,3550" path="m,l,3550,1591,2746r,-2009l,xe" fillcolor="#a7bfde" stroked="f">
+                  <v:fill opacity=".5"/>
+                  <v:path arrowok="t"/>
+                </v:shape>
+              </v:group>
+              <v:shape id="_x0000_s1032" style="position:absolute;left:8071;top:4069;width:4120;height:2913" coordsize="4120,2913" path="m1,251l,2662r4120,251l4120,,1,251xe" fillcolor="#d8d8d8" stroked="f">
+                <v:path arrowok="t"/>
+              </v:shape>
+              <v:shape id="_x0000_s1033" style="position:absolute;left:4104;top:3399;width:3985;height:4236" coordsize="3985,4236" path="m,l,4236,3985,3349r,-2428l,xe" fillcolor="#bfbfbf" stroked="f">
+                <v:path arrowok="t"/>
+              </v:shape>
+              <v:shape id="_x0000_s1034" style="position:absolute;left:18;top:3399;width:4086;height:4253" coordsize="4086,4253" path="m4086,r-2,4253l,3198,,1072,4086,xe" fillcolor="#d8d8d8" stroked="f">
+                <v:path arrowok="t"/>
+              </v:shape>
+              <v:shape id="_x0000_s1035" style="position:absolute;left:17;top:3617;width:2076;height:3851" coordsize="2076,3851" path="m,921l2060,r16,3851l,2981,,921xe" fillcolor="#d3dfee" stroked="f">
+                <v:fill opacity="45875f"/>
+                <v:path arrowok="t"/>
+              </v:shape>
+              <v:shape id="_x0000_s1036" style="position:absolute;left:2077;top:3617;width:6011;height:3835" coordsize="6011,3835" path="m,l17,3835,6011,2629r,-1390l,xe" fillcolor="#a7bfde" stroked="f">
+                <v:fill opacity="45875f"/>
+                <v:path arrowok="t"/>
+              </v:shape>
+              <v:shape id="_x0000_s1037" style="position:absolute;left:8088;top:3835;width:4102;height:3432" coordsize="4102,3432" path="m,1038l,2411,4102,3432,4102,,,1038xe" fillcolor="#d3dfee" stroked="f">
+                <v:fill opacity="45875f"/>
+                <v:path arrowok="t"/>
+              </v:shape>
+            </v:group>
+            <v:rect id="_x0000_s1038" style="position:absolute;left:1800;top:1440;width:8638;height:1823;mso-position-horizontal:center;mso-position-horizontal-relative:margin;mso-position-vertical:top;mso-position-vertical-relative:margin" filled="f" stroked="f">
+              <v:textbox style="mso-next-textbox:#_x0000_s1038;mso-fit-shape-to-text:t">
+                <w:txbxContent>
+                  <w:p>
+                    <w:pPr>
+                      <w:spacing w:after="0"/>
+                      <w:jc w:val="center"/>
+                      <w:rPr>
+                        <w:b/>
+                        <w:bCs/>
+                        <w:color w:val="808080"/>
+                        <w:sz w:val="44"/>
+                        <w:szCs w:val="44"/>
+                        <w:lang w:val="es-ES"/>
+                      </w:rPr>
+                    </w:pPr>
+                    <w:r>
+                      <w:rPr>
+                        <w:b/>
+                        <w:bCs/>
+                        <w:color w:val="808080"/>
+                        <w:sz w:val="44"/>
+                        <w:szCs w:val="44"/>
+                        <w:lang w:val="es-ES"/>
+                      </w:rPr>
+                      <w:t>UNIVERSIDAD TECONOLÓGICA NACIONAL                    FACULTAD REGIONAL CÓRDOBA</w:t>
+                    </w:r>
+                  </w:p>
+                  <w:p>
+                    <w:pPr>
+                      <w:spacing w:after="0"/>
+                      <w:rPr>
+                        <w:b/>
+                        <w:bCs/>
+                        <w:color w:val="808080"/>
+                        <w:sz w:val="32"/>
+                        <w:szCs w:val="32"/>
+                        <w:lang w:val="es-ES"/>
+                      </w:rPr>
+                    </w:pPr>
+                  </w:p>
+                </w:txbxContent>
+              </v:textbox>
+            </v:rect>
+            <v:rect id="_x0000_s1039" style="position:absolute;left:6494;top:11161;width:4998;height:1127;mso-position-horizontal-relative:margin;mso-position-vertical-relative:margin" filled="f" stroked="f">
+              <v:textbox style="mso-next-textbox:#_x0000_s1039;mso-fit-shape-to-text:t">
+                <w:txbxContent>
+                  <w:p>
+                    <w:pPr>
+                      <w:jc w:val="right"/>
+                      <w:rPr>
+                        <w:sz w:val="56"/>
+                        <w:szCs w:val="56"/>
+                        <w:lang w:val="es-ES"/>
+                      </w:rPr>
+                    </w:pPr>
+                    <w:r>
+                      <w:rPr>
+                        <w:sz w:val="56"/>
+                        <w:szCs w:val="56"/>
+                        <w:lang w:val="es-ES"/>
+                      </w:rPr>
+                      <w:t>06/11/2012</w:t>
+                    </w:r>
+                  </w:p>
+                </w:txbxContent>
+              </v:textbox>
+            </v:rect>
+            <v:rect id="_x0000_s1040" style="position:absolute;left:1800;top:2294;width:8638;height:7268;mso-position-horizontal:center;mso-position-horizontal-relative:margin;mso-position-vertical-relative:margin;v-text-anchor:bottom" filled="f" stroked="f">
+              <v:textbox style="mso-next-textbox:#_x0000_s1040">
+                <w:txbxContent>
+                  <w:p>
+                    <w:pPr>
+                      <w:spacing w:after="0"/>
+                      <w:jc w:val="center"/>
+                      <w:rPr>
+                        <w:b/>
+                        <w:bCs/>
+                        <w:color w:val="1F497D"/>
+                        <w:sz w:val="72"/>
+                        <w:szCs w:val="72"/>
+                      </w:rPr>
+                    </w:pPr>
+                    <w:r>
+                      <w:rPr>
+                        <w:b/>
+                        <w:bCs/>
+                        <w:color w:val="1F497D"/>
+                        <w:sz w:val="72"/>
+                        <w:szCs w:val="72"/>
+                      </w:rPr>
+                      <w:t>Proyecto Final               Optical Marketing</w:t>
+                    </w:r>
+                  </w:p>
+                  <w:p>
+                    <w:pPr>
+                      <w:spacing w:after="0"/>
+                      <w:jc w:val="center"/>
+                      <w:rPr>
+                        <w:b/>
+                        <w:bCs/>
+                        <w:color w:val="1F497D"/>
+                        <w:sz w:val="72"/>
+                        <w:szCs w:val="72"/>
+                      </w:rPr>
+                    </w:pPr>
+                    <w:r>
+                      <w:rPr>
+                        <w:b/>
+                        <w:bCs/>
+                        <w:color w:val="1F497D"/>
+                        <w:sz w:val="72"/>
+                        <w:szCs w:val="72"/>
+                      </w:rPr>
+                      <w:t>Documentación</w:t>
+                    </w:r>
+                  </w:p>
+                  <w:p>
+                    <w:pPr>
+                      <w:jc w:val="center"/>
+                      <w:rPr>
+                        <w:b/>
+                        <w:bCs/>
+                        <w:color w:val="808080"/>
+                        <w:sz w:val="36"/>
+                        <w:szCs w:val="36"/>
+                        <w:lang w:val="es-ES"/>
+                      </w:rPr>
+                    </w:pPr>
+                    <w:r>
+                      <w:rPr>
+                        <w:b/>
+                        <w:bCs/>
+                        <w:color w:val="808080"/>
+                        <w:sz w:val="36"/>
+                        <w:szCs w:val="36"/>
+                        <w:lang w:val="es-ES"/>
+                      </w:rPr>
+                      <w:t>Matriz de Trazabilidad</w:t>
+                    </w:r>
+                  </w:p>
+                  <w:p>
+                    <w:pPr>
+                      <w:rPr>
+                        <w:b/>
+                        <w:bCs/>
+                        <w:color w:val="808080"/>
+                        <w:sz w:val="32"/>
+                        <w:szCs w:val="32"/>
+                        <w:lang w:val="es-ES"/>
+                      </w:rPr>
+                    </w:pPr>
+                    <w:r>
+                      <w:rPr>
+                        <w:b/>
+                        <w:bCs/>
+                        <w:color w:val="808080"/>
+                        <w:sz w:val="36"/>
+                        <w:szCs w:val="36"/>
+                        <w:lang w:val="es-ES"/>
+                      </w:rPr>
+                      <w:t xml:space="preserve">Grupo 4                                                                              </w:t>
+                    </w:r>
+                    <w:r>
+                      <w:rPr>
+                        <w:b/>
+                        <w:bCs/>
+                        <w:color w:val="808080"/>
+                        <w:sz w:val="36"/>
+                        <w:szCs w:val="36"/>
+                      </w:rPr>
+                      <w:t>Carlos Kapica 51482                                                                                       Rodrigo Liberal 51658                                                                     Julián Peker 51395</w:t>
+                    </w:r>
+                  </w:p>
+                  <w:p>
+                    <w:pPr>
+                      <w:rPr>
+                        <w:b/>
+                        <w:bCs/>
+                        <w:color w:val="808080"/>
+                        <w:sz w:val="32"/>
+                        <w:szCs w:val="32"/>
+                        <w:lang w:val="es-ES"/>
+                      </w:rPr>
+                    </w:pPr>
+                    <w:r>
+                      <w:rPr>
+                        <w:b/>
+                        <w:bCs/>
+                        <w:color w:val="808080" w:themeColor="text1" w:themeTint="7F"/>
+                        <w:sz w:val="36"/>
+                        <w:szCs w:val="36"/>
+                      </w:rPr>
+                      <w:t>Fernández David 53063</w:t>
+                    </w:r>
+                  </w:p>
+                </w:txbxContent>
+              </v:textbox>
+            </v:rect>
+            <w10:wrap anchorx="page" anchory="margin"/>
+          </v:group>
+        </w:pict>
+      </w:r>
+    </w:p>
+    <w:p>
+      <w:pPr>
+        <w:jc w:val="center"/>
+        <w:rPr>
+          <w:sz w:val="32"/>
+          <w:szCs w:val="32"/>
+          <w:lang w:val="es-ES"/>
+        </w:rPr>
+        <w:sectPr>
+          <w:footerReference w:type="default" r:id="rId6"/>
+          <w:pgSz w:w="12240" w:h="15840"/>
+          <w:pgMar w:top="720" w:right="720" w:bottom="720" w:left="720" w:header="708" w:footer="708" w:gutter="0"/>
+          <w:cols w:space="708"/>
+          <w:docGrid w:linePitch="360"/>
+        </w:sectPr>
+      </w:pPr>
+    </w:p>
     <w:p>
       <w:pPr>
         <w:jc w:val="center"/>
@@ -17,6 +283,7 @@
           <w:szCs w:val="32"/>
           <w:lang w:val="es-ES"/>
         </w:rPr>
+        <w:lastRenderedPageBreak/>
         <w:t>Matriz de Trazabilidad</w:t>
       </w:r>
       <w:r>
@@ -4070,9 +4337,8 @@
       </w:pPr>
     </w:p>
     <w:sectPr>
-      <w:footerReference w:type="default" r:id="rId6"/>
       <w:pgSz w:w="15840" w:h="12240" w:orient="landscape"/>
-      <w:pgMar w:top="720" w:right="720" w:bottom="720" w:left="720" w:header="708" w:footer="708" w:gutter="0"/>
+      <w:pgMar w:top="720" w:right="720" w:bottom="720" w:left="720" w:header="709" w:footer="709" w:gutter="0"/>
       <w:cols w:space="708"/>
       <w:docGrid w:linePitch="360"/>
     </w:sectPr>

</xml_diff>